<commit_message>
AS - Lab 1
</commit_message>
<xml_diff>
--- a/2 ano/2 Semestre/AS/Labs/ASis25 - Lab 01 Modelação de fluxos de trabalho.docx
+++ b/2 ano/2 Semestre/AS/Labs/ASis25 - Lab 01 Modelação de fluxos de trabalho.docx
@@ -40,7 +40,7 @@
           <w:pgNumType w:start="1"/>
         </w:sectPr>
       </w:pPr>
-      <w:bookmarkStart w:colFirst="0" w:colLast="0" w:name="_ks9reoa68ys1" w:id="0"/>
+      <w:bookmarkStart w:colFirst="0" w:colLast="0" w:name="_xqeunxrjq3fd" w:id="0"/>
       <w:bookmarkEnd w:id="0"/>
       <w:r>
         <w:rPr>
@@ -240,12 +240,12 @@
             <wp:extent cx="6672263" cy="2828566"/>
             <wp:effectExtent b="0" l="0" r="0" t="0"/>
             <wp:wrapTopAndBottom distB="114300" distT="114300"/>
-            <wp:docPr id="1" name="image1.png"/>
+            <wp:docPr id="2" name="image2.png"/>
             <a:graphic>
               <a:graphicData uri="http://schemas.openxmlformats.org/drawingml/2006/picture">
                 <pic:pic>
                   <pic:nvPicPr>
-                    <pic:cNvPr id="0" name="image1.png"/>
+                    <pic:cNvPr id="0" name="image2.png"/>
                     <pic:cNvPicPr preferRelativeResize="0"/>
                   </pic:nvPicPr>
                   <pic:blipFill>
@@ -1074,12 +1074,12 @@
           <wp:inline distB="114300" distT="114300" distL="114300" distR="114300">
             <wp:extent cx="6851519" cy="4003477"/>
             <wp:effectExtent b="0" l="0" r="0" t="0"/>
-            <wp:docPr id="2" name="image2.png"/>
+            <wp:docPr id="1" name="image1.png"/>
             <a:graphic>
               <a:graphicData uri="http://schemas.openxmlformats.org/drawingml/2006/picture">
                 <pic:pic>
                   <pic:nvPicPr>
-                    <pic:cNvPr id="0" name="image2.png"/>
+                    <pic:cNvPr id="0" name="image1.png"/>
                     <pic:cNvPicPr preferRelativeResize="0"/>
                   </pic:nvPicPr>
                   <pic:blipFill>

</xml_diff>